<commit_message>
Admin - User Enhancement
</commit_message>
<xml_diff>
--- a/records/reports/templates/Certification_Template.docx
+++ b/records/reports/templates/Certification_Template.docx
@@ -1,6 +1,6 @@
 
 <file path=word/document.xml><?xml version="1.0" encoding="utf-8"?>
-<w:document xmlns:wpc="http://schemas.microsoft.com/office/word/2010/wordprocessingCanvas" xmlns:cx="http://schemas.microsoft.com/office/drawing/2014/chartex" xmlns:cx1="http://schemas.microsoft.com/office/drawing/2015/9/8/chartex" xmlns:cx2="http://schemas.microsoft.com/office/drawing/2015/10/21/chartex" xmlns:cx3="http://schemas.microsoft.com/office/drawing/2016/5/9/chartex" xmlns:cx4="http://schemas.microsoft.com/office/drawing/2016/5/10/chartex" xmlns:cx5="http://schemas.microsoft.com/office/drawing/2016/5/11/chartex" xmlns:cx6="http://schemas.microsoft.com/office/drawing/2016/5/12/chartex" xmlns:cx7="http://schemas.microsoft.com/office/drawing/2016/5/13/chartex" xmlns:cx8="http://schemas.microsoft.com/office/drawing/2016/5/14/chartex" xmlns:mc="http://schemas.openxmlformats.org/markup-compatibility/2006" xmlns:aink="http://schemas.microsoft.com/office/drawing/2016/ink" xmlns:am3d="http://schemas.microsoft.com/office/drawing/2017/model3d" xmlns:o="urn:schemas-microsoft-com:office:office" xmlns:oel="http://schemas.microsoft.com/office/2019/extlst" xmlns:r="http://schemas.openxmlformats.org/officeDocument/2006/relationships" xmlns:m="http://schemas.openxmlformats.org/officeDocument/2006/math" xmlns:v="urn:schemas-microsoft-com:vml" xmlns:wp14="http://schemas.microsoft.com/office/word/2010/wordprocessingDrawing" xmlns:wp="http://schemas.openxmlformats.org/drawingml/2006/wordprocessingDrawing" xmlns:w10="urn:schemas-microsoft-com:office:word" xmlns:w="http://schemas.openxmlformats.org/wordprocessingml/2006/main" xmlns:w14="http://schemas.microsoft.com/office/word/2010/wordml" xmlns:w15="http://schemas.microsoft.com/office/word/2012/wordml" xmlns:w16cex="http://schemas.microsoft.com/office/word/2018/wordml/cex" xmlns:w16cid="http://schemas.microsoft.com/office/word/2016/wordml/cid" xmlns:w16="http://schemas.microsoft.com/office/word/2018/wordml" xmlns:w16du="http://schemas.microsoft.com/office/word/2023/wordml/word16du" xmlns:w16sdtdh="http://schemas.microsoft.com/office/word/2020/wordml/sdtdatahash" xmlns:w16sdtfl="http://schemas.microsoft.com/office/word/2024/wordml/sdtformatlock" xmlns:w16se="http://schemas.microsoft.com/office/word/2015/wordml/symex" xmlns:wpg="http://schemas.microsoft.com/office/word/2010/wordprocessingGroup" xmlns:wpi="http://schemas.microsoft.com/office/word/2010/wordprocessingInk" xmlns:wne="http://schemas.microsoft.com/office/word/2006/wordml" xmlns:wps="http://schemas.microsoft.com/office/word/2010/wordprocessingShape" mc:Ignorable="w14 w15 w16se w16cid w16 w16cex w16sdtdh w16sdtfl w16du wp14">
+<w:document xmlns:wpc="http://schemas.microsoft.com/office/word/2010/wordprocessingCanvas" xmlns:cx="http://schemas.microsoft.com/office/drawing/2014/chartex" xmlns:cx1="http://schemas.microsoft.com/office/drawing/2015/9/8/chartex" xmlns:mc="http://schemas.openxmlformats.org/markup-compatibility/2006" xmlns:o="urn:schemas-microsoft-com:office:office" xmlns:r="http://schemas.openxmlformats.org/officeDocument/2006/relationships" xmlns:m="http://schemas.openxmlformats.org/officeDocument/2006/math" xmlns:v="urn:schemas-microsoft-com:vml" xmlns:wp14="http://schemas.microsoft.com/office/word/2010/wordprocessingDrawing" xmlns:wp="http://schemas.openxmlformats.org/drawingml/2006/wordprocessingDrawing" xmlns:w10="urn:schemas-microsoft-com:office:word" xmlns:w="http://schemas.openxmlformats.org/wordprocessingml/2006/main" xmlns:w14="http://schemas.microsoft.com/office/word/2010/wordml" xmlns:w15="http://schemas.microsoft.com/office/word/2012/wordml" xmlns:w16se="http://schemas.microsoft.com/office/word/2015/wordml/symex" xmlns:wpg="http://schemas.microsoft.com/office/word/2010/wordprocessingGroup" xmlns:wpi="http://schemas.microsoft.com/office/word/2010/wordprocessingInk" xmlns:wne="http://schemas.microsoft.com/office/word/2006/wordml" xmlns:wps="http://schemas.microsoft.com/office/word/2010/wordprocessingShape" mc:Ignorable="w14 w15 w16se wp14">
   <w:body>
     <w:p>
       <w:pPr>
@@ -101,37 +101,29 @@
       <w:r>
         <w:rPr>
           <w:rFonts w:ascii="Times New Roman" w:eastAsia="Calibri" w:hAnsi="Times New Roman"/>
-          <w:sz w:val="24"/>
-          <w:szCs w:val="24"/>
-        </w:rPr>
-        <w:t>{{</w:t>
-      </w:r>
-      <w:proofErr w:type="spellStart"/>
-      <w:r>
-        <w:rPr>
-          <w:rFonts w:ascii="Times New Roman" w:eastAsia="Calibri" w:hAnsi="Times New Roman"/>
-          <w:sz w:val="24"/>
-          <w:szCs w:val="24"/>
-        </w:rPr>
-        <w:t>full_name</w:t>
-      </w:r>
-      <w:proofErr w:type="spellEnd"/>
-      <w:r>
-        <w:rPr>
-          <w:rFonts w:ascii="Times New Roman" w:eastAsia="Calibri" w:hAnsi="Times New Roman"/>
-          <w:sz w:val="24"/>
-          <w:szCs w:val="24"/>
-        </w:rPr>
-        <w:t>}}</w:t>
-      </w:r>
-      <w:r>
-        <w:rPr>
-          <w:rFonts w:ascii="Times New Roman" w:eastAsia="Calibri" w:hAnsi="Times New Roman"/>
           <w:b/>
           <w:sz w:val="24"/>
           <w:szCs w:val="24"/>
         </w:rPr>
-        <w:t xml:space="preserve">, </w:t>
+        <w:t>__________</w:t>
+      </w:r>
+      <w:r>
+        <w:rPr>
+          <w:rFonts w:ascii="Times New Roman" w:eastAsia="Calibri" w:hAnsi="Times New Roman"/>
+          <w:sz w:val="24"/>
+          <w:szCs w:val="24"/>
+        </w:rPr>
+        <w:t>,</w:t>
+      </w:r>
+      <w:r>
+        <w:rPr>
+          <w:rFonts w:ascii="Times New Roman" w:eastAsia="Calibri" w:hAnsi="Times New Roman"/>
+          <w:b/>
+          <w:sz w:val="24"/>
+          <w:szCs w:val="24"/>
+          <w:lang w:val="en-US"/>
+        </w:rPr>
+        <w:t xml:space="preserve"> </w:t>
       </w:r>
       <w:r>
         <w:rPr>
@@ -146,40 +138,14 @@
       <w:r>
         <w:rPr>
           <w:rFonts w:ascii="Times New Roman" w:eastAsia="Calibri" w:hAnsi="Times New Roman"/>
+          <w:b/>
           <w:bCs/>
           <w:sz w:val="24"/>
           <w:szCs w:val="24"/>
-        </w:rPr>
-        <w:t>{{</w:t>
-      </w:r>
-      <w:proofErr w:type="spellStart"/>
-      <w:r>
-        <w:rPr>
-          <w:rFonts w:ascii="Times New Roman" w:eastAsia="Calibri" w:hAnsi="Times New Roman"/>
-          <w:bCs/>
-          <w:sz w:val="24"/>
-          <w:szCs w:val="24"/>
-        </w:rPr>
-        <w:t>stu</w:t>
-      </w:r>
-      <w:r>
-        <w:rPr>
-          <w:rFonts w:ascii="Times New Roman" w:eastAsia="Calibri" w:hAnsi="Times New Roman"/>
-          <w:bCs/>
-          <w:sz w:val="24"/>
-          <w:szCs w:val="24"/>
-        </w:rPr>
-        <w:t>dent_number</w:t>
-      </w:r>
-      <w:proofErr w:type="spellEnd"/>
-      <w:r>
-        <w:rPr>
-          <w:rFonts w:ascii="Times New Roman" w:eastAsia="Calibri" w:hAnsi="Times New Roman"/>
-          <w:bCs/>
-          <w:sz w:val="24"/>
-          <w:szCs w:val="24"/>
-        </w:rPr>
-        <w:t>}}</w:t>
+          <w:u w:val="single"/>
+          <w:lang w:val="en-US"/>
+        </w:rPr>
+        <w:t>___________</w:t>
       </w:r>
       <w:r>
         <w:rPr>
@@ -196,23 +162,7 @@
           <w:sz w:val="24"/>
           <w:szCs w:val="24"/>
         </w:rPr>
-        <w:t>is</w:t>
-      </w:r>
-      <w:r>
-        <w:rPr>
-          <w:rFonts w:ascii="Times New Roman" w:eastAsia="Calibri" w:hAnsi="Times New Roman"/>
-          <w:sz w:val="24"/>
-          <w:szCs w:val="24"/>
-        </w:rPr>
-        <w:t xml:space="preserve"> officially enrolled in </w:t>
-      </w:r>
-      <w:r>
-        <w:rPr>
-          <w:rFonts w:ascii="Times New Roman" w:eastAsia="Calibri" w:hAnsi="Times New Roman"/>
-          <w:sz w:val="24"/>
-          <w:szCs w:val="24"/>
-        </w:rPr>
-        <w:t>{{course}}</w:t>
+        <w:t xml:space="preserve"> is officially enrolled in </w:t>
       </w:r>
       <w:r>
         <w:rPr>
@@ -221,15 +171,15 @@
           <w:sz w:val="24"/>
           <w:szCs w:val="24"/>
         </w:rPr>
-        <w:t xml:space="preserve"> </w:t>
-      </w:r>
-      <w:r>
-        <w:rPr>
-          <w:rFonts w:ascii="Times New Roman" w:eastAsia="Calibri" w:hAnsi="Times New Roman"/>
-          <w:sz w:val="24"/>
-          <w:szCs w:val="24"/>
-        </w:rPr>
-        <w:t xml:space="preserve">as a regular </w:t>
+        <w:t>___________________</w:t>
+      </w:r>
+      <w:r>
+        <w:rPr>
+          <w:rFonts w:ascii="Times New Roman" w:eastAsia="Calibri" w:hAnsi="Times New Roman"/>
+          <w:sz w:val="24"/>
+          <w:szCs w:val="24"/>
+        </w:rPr>
+        <w:t xml:space="preserve"> as a regular </w:t>
       </w:r>
       <w:r>
         <w:rPr>
@@ -328,13 +278,14 @@
       <w:r>
         <w:rPr>
           <w:rFonts w:ascii="Times New Roman" w:eastAsia="Calibri" w:hAnsi="Times New Roman"/>
+          <w:b/>
+          <w:bCs/>
           <w:sz w:val="24"/>
           <w:szCs w:val="24"/>
           <w:lang w:val="en-US"/>
         </w:rPr>
-        <w:t>{{</w:t>
-      </w:r>
-      <w:proofErr w:type="spellStart"/>
+        <w:t>________________</w:t>
+      </w:r>
       <w:r>
         <w:rPr>
           <w:rFonts w:ascii="Times New Roman" w:eastAsia="Calibri" w:hAnsi="Times New Roman"/>
@@ -342,35 +293,18 @@
           <w:szCs w:val="24"/>
           <w:lang w:val="en-US"/>
         </w:rPr>
-        <w:t>current_date</w:t>
-      </w:r>
-      <w:proofErr w:type="spellEnd"/>
-      <w:r>
-        <w:rPr>
-          <w:rFonts w:ascii="Times New Roman" w:eastAsia="Calibri" w:hAnsi="Times New Roman"/>
+        <w:t xml:space="preserve"> for </w:t>
+      </w:r>
+      <w:r>
+        <w:rPr>
+          <w:rFonts w:ascii="Times New Roman" w:eastAsia="Calibri" w:hAnsi="Times New Roman"/>
+          <w:b/>
+          <w:bCs/>
           <w:sz w:val="24"/>
           <w:szCs w:val="24"/>
           <w:lang w:val="en-US"/>
         </w:rPr>
-        <w:t>}}</w:t>
-      </w:r>
-      <w:r>
-        <w:rPr>
-          <w:rFonts w:ascii="Times New Roman" w:eastAsia="Calibri" w:hAnsi="Times New Roman"/>
-          <w:sz w:val="24"/>
-          <w:szCs w:val="24"/>
-          <w:lang w:val="en-US"/>
-        </w:rPr>
-        <w:t xml:space="preserve"> for </w:t>
-      </w:r>
-      <w:r>
-        <w:rPr>
-          <w:rFonts w:ascii="Times New Roman" w:eastAsia="Calibri" w:hAnsi="Times New Roman"/>
-          <w:sz w:val="24"/>
-          <w:szCs w:val="24"/>
-          <w:lang w:val="en-US"/>
-        </w:rPr>
-        <w:t>{{purpose}}</w:t>
+        <w:t>________________</w:t>
       </w:r>
       <w:r>
         <w:rPr>
@@ -481,7 +415,15 @@
           <w:sz w:val="24"/>
           <w:szCs w:val="24"/>
         </w:rPr>
-        <w:t>Director, Admission and Registration Services</w:t>
+        <w:t xml:space="preserve">Director, Admission and </w:t>
+      </w:r>
+      <w:r>
+        <w:rPr>
+          <w:rFonts w:ascii="Times New Roman" w:eastAsia="Calibri" w:hAnsi="Times New Roman"/>
+          <w:sz w:val="24"/>
+          <w:szCs w:val="24"/>
+        </w:rPr>
+        <w:t>Registration Services</w:t>
       </w:r>
     </w:p>
     <w:p>
@@ -725,6 +667,8 @@
           <w:szCs w:val="24"/>
         </w:rPr>
       </w:pPr>
+      <w:bookmarkStart w:id="0" w:name="_GoBack"/>
+      <w:bookmarkEnd w:id="0"/>
     </w:p>
     <w:sectPr>
       <w:headerReference w:type="even" r:id="rId8"/>
@@ -743,7 +687,7 @@
 </file>
 
 <file path=word/endnotes.xml><?xml version="1.0" encoding="utf-8"?>
-<w:endnotes xmlns:wpc="http://schemas.microsoft.com/office/word/2010/wordprocessingCanvas" xmlns:cx="http://schemas.microsoft.com/office/drawing/2014/chartex" xmlns:cx1="http://schemas.microsoft.com/office/drawing/2015/9/8/chartex" xmlns:cx2="http://schemas.microsoft.com/office/drawing/2015/10/21/chartex" xmlns:cx3="http://schemas.microsoft.com/office/drawing/2016/5/9/chartex" xmlns:cx4="http://schemas.microsoft.com/office/drawing/2016/5/10/chartex" xmlns:cx5="http://schemas.microsoft.com/office/drawing/2016/5/11/chartex" xmlns:cx6="http://schemas.microsoft.com/office/drawing/2016/5/12/chartex" xmlns:cx7="http://schemas.microsoft.com/office/drawing/2016/5/13/chartex" xmlns:cx8="http://schemas.microsoft.com/office/drawing/2016/5/14/chartex" xmlns:mc="http://schemas.openxmlformats.org/markup-compatibility/2006" xmlns:aink="http://schemas.microsoft.com/office/drawing/2016/ink" xmlns:am3d="http://schemas.microsoft.com/office/drawing/2017/model3d" xmlns:o="urn:schemas-microsoft-com:office:office" xmlns:oel="http://schemas.microsoft.com/office/2019/extlst" xmlns:r="http://schemas.openxmlformats.org/officeDocument/2006/relationships" xmlns:m="http://schemas.openxmlformats.org/officeDocument/2006/math" xmlns:v="urn:schemas-microsoft-com:vml" xmlns:wp14="http://schemas.microsoft.com/office/word/2010/wordprocessingDrawing" xmlns:wp="http://schemas.openxmlformats.org/drawingml/2006/wordprocessingDrawing" xmlns:w10="urn:schemas-microsoft-com:office:word" xmlns:w="http://schemas.openxmlformats.org/wordprocessingml/2006/main" xmlns:w14="http://schemas.microsoft.com/office/word/2010/wordml" xmlns:w15="http://schemas.microsoft.com/office/word/2012/wordml" xmlns:w16cex="http://schemas.microsoft.com/office/word/2018/wordml/cex" xmlns:w16cid="http://schemas.microsoft.com/office/word/2016/wordml/cid" xmlns:w16="http://schemas.microsoft.com/office/word/2018/wordml" xmlns:w16du="http://schemas.microsoft.com/office/word/2023/wordml/word16du" xmlns:w16sdtdh="http://schemas.microsoft.com/office/word/2020/wordml/sdtdatahash" xmlns:w16sdtfl="http://schemas.microsoft.com/office/word/2024/wordml/sdtformatlock" xmlns:w16se="http://schemas.microsoft.com/office/word/2015/wordml/symex" xmlns:wpg="http://schemas.microsoft.com/office/word/2010/wordprocessingGroup" xmlns:wpi="http://schemas.microsoft.com/office/word/2010/wordprocessingInk" xmlns:wne="http://schemas.microsoft.com/office/word/2006/wordml" xmlns:wps="http://schemas.microsoft.com/office/word/2010/wordprocessingShape" mc:Ignorable="w14 w15 w16se w16cid w16 w16cex w16sdtdh w16sdtfl w16du wp14">
+<w:endnotes xmlns:wpc="http://schemas.microsoft.com/office/word/2010/wordprocessingCanvas" xmlns:cx="http://schemas.microsoft.com/office/drawing/2014/chartex" xmlns:cx1="http://schemas.microsoft.com/office/drawing/2015/9/8/chartex" xmlns:mc="http://schemas.openxmlformats.org/markup-compatibility/2006" xmlns:o="urn:schemas-microsoft-com:office:office" xmlns:r="http://schemas.openxmlformats.org/officeDocument/2006/relationships" xmlns:m="http://schemas.openxmlformats.org/officeDocument/2006/math" xmlns:v="urn:schemas-microsoft-com:vml" xmlns:wp14="http://schemas.microsoft.com/office/word/2010/wordprocessingDrawing" xmlns:wp="http://schemas.openxmlformats.org/drawingml/2006/wordprocessingDrawing" xmlns:w10="urn:schemas-microsoft-com:office:word" xmlns:w="http://schemas.openxmlformats.org/wordprocessingml/2006/main" xmlns:w14="http://schemas.microsoft.com/office/word/2010/wordml" xmlns:w15="http://schemas.microsoft.com/office/word/2012/wordml" xmlns:w16se="http://schemas.microsoft.com/office/word/2015/wordml/symex" xmlns:wpg="http://schemas.microsoft.com/office/word/2010/wordprocessingGroup" xmlns:wpi="http://schemas.microsoft.com/office/word/2010/wordprocessingInk" xmlns:wne="http://schemas.microsoft.com/office/word/2006/wordml" xmlns:wps="http://schemas.microsoft.com/office/word/2010/wordprocessingShape" mc:Ignorable="w14 w15 w16se wp14">
   <w:endnote w:type="separator" w:id="-1">
     <w:p>
       <w:pPr>
@@ -768,7 +712,7 @@
 </file>
 
 <file path=word/footer1.xml><?xml version="1.0" encoding="utf-8"?>
-<w:ftr xmlns:wpc="http://schemas.microsoft.com/office/word/2010/wordprocessingCanvas" xmlns:cx="http://schemas.microsoft.com/office/drawing/2014/chartex" xmlns:cx1="http://schemas.microsoft.com/office/drawing/2015/9/8/chartex" xmlns:cx2="http://schemas.microsoft.com/office/drawing/2015/10/21/chartex" xmlns:cx3="http://schemas.microsoft.com/office/drawing/2016/5/9/chartex" xmlns:cx4="http://schemas.microsoft.com/office/drawing/2016/5/10/chartex" xmlns:cx5="http://schemas.microsoft.com/office/drawing/2016/5/11/chartex" xmlns:cx6="http://schemas.microsoft.com/office/drawing/2016/5/12/chartex" xmlns:cx7="http://schemas.microsoft.com/office/drawing/2016/5/13/chartex" xmlns:cx8="http://schemas.microsoft.com/office/drawing/2016/5/14/chartex" xmlns:mc="http://schemas.openxmlformats.org/markup-compatibility/2006" xmlns:aink="http://schemas.microsoft.com/office/drawing/2016/ink" xmlns:am3d="http://schemas.microsoft.com/office/drawing/2017/model3d" xmlns:o="urn:schemas-microsoft-com:office:office" xmlns:oel="http://schemas.microsoft.com/office/2019/extlst" xmlns:r="http://schemas.openxmlformats.org/officeDocument/2006/relationships" xmlns:m="http://schemas.openxmlformats.org/officeDocument/2006/math" xmlns:v="urn:schemas-microsoft-com:vml" xmlns:wp14="http://schemas.microsoft.com/office/word/2010/wordprocessingDrawing" xmlns:wp="http://schemas.openxmlformats.org/drawingml/2006/wordprocessingDrawing" xmlns:w10="urn:schemas-microsoft-com:office:word" xmlns:w="http://schemas.openxmlformats.org/wordprocessingml/2006/main" xmlns:w14="http://schemas.microsoft.com/office/word/2010/wordml" xmlns:w15="http://schemas.microsoft.com/office/word/2012/wordml" xmlns:w16cex="http://schemas.microsoft.com/office/word/2018/wordml/cex" xmlns:w16cid="http://schemas.microsoft.com/office/word/2016/wordml/cid" xmlns:w16="http://schemas.microsoft.com/office/word/2018/wordml" xmlns:w16du="http://schemas.microsoft.com/office/word/2023/wordml/word16du" xmlns:w16sdtdh="http://schemas.microsoft.com/office/word/2020/wordml/sdtdatahash" xmlns:w16sdtfl="http://schemas.microsoft.com/office/word/2024/wordml/sdtformatlock" xmlns:w16se="http://schemas.microsoft.com/office/word/2015/wordml/symex" xmlns:wpg="http://schemas.microsoft.com/office/word/2010/wordprocessingGroup" xmlns:wpi="http://schemas.microsoft.com/office/word/2010/wordprocessingInk" xmlns:wne="http://schemas.microsoft.com/office/word/2006/wordml" xmlns:wps="http://schemas.microsoft.com/office/word/2010/wordprocessingShape" mc:Ignorable="w14 w15 w16se w16cid w16 w16cex w16sdtdh w16sdtfl w16du wp14">
+<w:ftr xmlns:wpc="http://schemas.microsoft.com/office/word/2010/wordprocessingCanvas" xmlns:cx="http://schemas.microsoft.com/office/drawing/2014/chartex" xmlns:cx1="http://schemas.microsoft.com/office/drawing/2015/9/8/chartex" xmlns:mc="http://schemas.openxmlformats.org/markup-compatibility/2006" xmlns:o="urn:schemas-microsoft-com:office:office" xmlns:r="http://schemas.openxmlformats.org/officeDocument/2006/relationships" xmlns:m="http://schemas.openxmlformats.org/officeDocument/2006/math" xmlns:v="urn:schemas-microsoft-com:vml" xmlns:wp14="http://schemas.microsoft.com/office/word/2010/wordprocessingDrawing" xmlns:wp="http://schemas.openxmlformats.org/drawingml/2006/wordprocessingDrawing" xmlns:w10="urn:schemas-microsoft-com:office:word" xmlns:w="http://schemas.openxmlformats.org/wordprocessingml/2006/main" xmlns:w14="http://schemas.microsoft.com/office/word/2010/wordml" xmlns:w15="http://schemas.microsoft.com/office/word/2012/wordml" xmlns:w16se="http://schemas.microsoft.com/office/word/2015/wordml/symex" xmlns:wpg="http://schemas.microsoft.com/office/word/2010/wordprocessingGroup" xmlns:wpi="http://schemas.microsoft.com/office/word/2010/wordprocessingInk" xmlns:wne="http://schemas.microsoft.com/office/word/2006/wordml" xmlns:wps="http://schemas.microsoft.com/office/word/2010/wordprocessingShape" mc:Ignorable="w14 w15 w16se wp14">
   <w:p>
     <w:pPr>
       <w:pStyle w:val="Footer"/>
@@ -778,7 +722,7 @@
 </file>
 
 <file path=word/footer2.xml><?xml version="1.0" encoding="utf-8"?>
-<w:ftr xmlns:wpc="http://schemas.microsoft.com/office/word/2010/wordprocessingCanvas" xmlns:cx="http://schemas.microsoft.com/office/drawing/2014/chartex" xmlns:cx1="http://schemas.microsoft.com/office/drawing/2015/9/8/chartex" xmlns:cx2="http://schemas.microsoft.com/office/drawing/2015/10/21/chartex" xmlns:cx3="http://schemas.microsoft.com/office/drawing/2016/5/9/chartex" xmlns:cx4="http://schemas.microsoft.com/office/drawing/2016/5/10/chartex" xmlns:cx5="http://schemas.microsoft.com/office/drawing/2016/5/11/chartex" xmlns:cx6="http://schemas.microsoft.com/office/drawing/2016/5/12/chartex" xmlns:cx7="http://schemas.microsoft.com/office/drawing/2016/5/13/chartex" xmlns:cx8="http://schemas.microsoft.com/office/drawing/2016/5/14/chartex" xmlns:mc="http://schemas.openxmlformats.org/markup-compatibility/2006" xmlns:aink="http://schemas.microsoft.com/office/drawing/2016/ink" xmlns:am3d="http://schemas.microsoft.com/office/drawing/2017/model3d" xmlns:o="urn:schemas-microsoft-com:office:office" xmlns:oel="http://schemas.microsoft.com/office/2019/extlst" xmlns:r="http://schemas.openxmlformats.org/officeDocument/2006/relationships" xmlns:m="http://schemas.openxmlformats.org/officeDocument/2006/math" xmlns:v="urn:schemas-microsoft-com:vml" xmlns:wp14="http://schemas.microsoft.com/office/word/2010/wordprocessingDrawing" xmlns:wp="http://schemas.openxmlformats.org/drawingml/2006/wordprocessingDrawing" xmlns:w10="urn:schemas-microsoft-com:office:word" xmlns:w="http://schemas.openxmlformats.org/wordprocessingml/2006/main" xmlns:w14="http://schemas.microsoft.com/office/word/2010/wordml" xmlns:w15="http://schemas.microsoft.com/office/word/2012/wordml" xmlns:w16cex="http://schemas.microsoft.com/office/word/2018/wordml/cex" xmlns:w16cid="http://schemas.microsoft.com/office/word/2016/wordml/cid" xmlns:w16="http://schemas.microsoft.com/office/word/2018/wordml" xmlns:w16du="http://schemas.microsoft.com/office/word/2023/wordml/word16du" xmlns:w16sdtdh="http://schemas.microsoft.com/office/word/2020/wordml/sdtdatahash" xmlns:w16sdtfl="http://schemas.microsoft.com/office/word/2024/wordml/sdtformatlock" xmlns:w16se="http://schemas.microsoft.com/office/word/2015/wordml/symex" xmlns:wpg="http://schemas.microsoft.com/office/word/2010/wordprocessingGroup" xmlns:wpi="http://schemas.microsoft.com/office/word/2010/wordprocessingInk" xmlns:wne="http://schemas.microsoft.com/office/word/2006/wordml" xmlns:wps="http://schemas.microsoft.com/office/word/2010/wordprocessingShape" mc:Ignorable="w14 w15 w16se w16cid w16 w16cex w16sdtdh w16sdtfl w16du wp14">
+<w:ftr xmlns:wpc="http://schemas.microsoft.com/office/word/2010/wordprocessingCanvas" xmlns:cx="http://schemas.microsoft.com/office/drawing/2014/chartex" xmlns:cx1="http://schemas.microsoft.com/office/drawing/2015/9/8/chartex" xmlns:mc="http://schemas.openxmlformats.org/markup-compatibility/2006" xmlns:o="urn:schemas-microsoft-com:office:office" xmlns:r="http://schemas.openxmlformats.org/officeDocument/2006/relationships" xmlns:m="http://schemas.openxmlformats.org/officeDocument/2006/math" xmlns:v="urn:schemas-microsoft-com:vml" xmlns:wp14="http://schemas.microsoft.com/office/word/2010/wordprocessingDrawing" xmlns:wp="http://schemas.openxmlformats.org/drawingml/2006/wordprocessingDrawing" xmlns:w10="urn:schemas-microsoft-com:office:word" xmlns:w="http://schemas.openxmlformats.org/wordprocessingml/2006/main" xmlns:w14="http://schemas.microsoft.com/office/word/2010/wordml" xmlns:w15="http://schemas.microsoft.com/office/word/2012/wordml" xmlns:w16se="http://schemas.microsoft.com/office/word/2015/wordml/symex" xmlns:wpg="http://schemas.microsoft.com/office/word/2010/wordprocessingGroup" xmlns:wpi="http://schemas.microsoft.com/office/word/2010/wordprocessingInk" xmlns:wne="http://schemas.microsoft.com/office/word/2006/wordml" xmlns:wps="http://schemas.microsoft.com/office/word/2010/wordprocessingShape" mc:Ignorable="w14 w15 w16se wp14">
   <w:p>
     <w:pPr>
       <w:pStyle w:val="Footer"/>
@@ -799,7 +743,7 @@
       <mc:AlternateContent>
         <mc:Choice Requires="wps">
           <w:drawing>
-            <wp:anchor distT="0" distB="0" distL="114300" distR="114300" simplePos="0" relativeHeight="251666432" behindDoc="0" locked="0" layoutInCell="1" allowOverlap="1" wp14:anchorId="79A0542F" wp14:editId="16CA8A56">
+            <wp:anchor distT="0" distB="0" distL="114300" distR="114300" simplePos="0" relativeHeight="251666432" behindDoc="0" locked="0" layoutInCell="1" allowOverlap="1">
               <wp:simplePos x="0" y="0"/>
               <wp:positionH relativeFrom="margin">
                 <wp:posOffset>-927100</wp:posOffset>
@@ -875,27 +819,7 @@
         <w:i/>
         <w:color w:val="008000"/>
       </w:rPr>
-      <w:t>VISION</w:t>
-    </w:r>
-    <w:proofErr w:type="gramStart"/>
-    <w:r>
-      <w:rPr>
-        <w:rFonts w:ascii="Times New Roman" w:hAnsi="Times New Roman" w:cs="Times New Roman"/>
-        <w:b/>
-        <w:i/>
-        <w:color w:val="008000"/>
-      </w:rPr>
-      <w:t>:  “</w:t>
-    </w:r>
-    <w:proofErr w:type="gramEnd"/>
-    <w:r>
-      <w:rPr>
-        <w:rFonts w:ascii="Times New Roman" w:hAnsi="Times New Roman" w:cs="Times New Roman"/>
-        <w:b/>
-        <w:i/>
-        <w:color w:val="008000"/>
-      </w:rPr>
-      <w:t>TAU as one of the top 500 universities in Asia”</w:t>
+      <w:t>VISION:  “TAU as one of the top 500 universities in Asia”</w:t>
     </w:r>
   </w:p>
   <w:p>
@@ -922,7 +846,7 @@
         <w:lang w:val="en-PH" w:eastAsia="en-PH"/>
       </w:rPr>
       <w:drawing>
-        <wp:anchor distT="0" distB="0" distL="114300" distR="114300" simplePos="0" relativeHeight="251660288" behindDoc="0" locked="0" layoutInCell="1" allowOverlap="1" wp14:anchorId="7329B113" wp14:editId="217B09B6">
+        <wp:anchor distT="0" distB="0" distL="114300" distR="114300" simplePos="0" relativeHeight="251660288" behindDoc="0" locked="0" layoutInCell="1" allowOverlap="1">
           <wp:simplePos x="0" y="0"/>
           <wp:positionH relativeFrom="column">
             <wp:posOffset>3361690</wp:posOffset>
@@ -987,7 +911,7 @@
         <w:lang w:val="en-PH" w:eastAsia="en-PH"/>
       </w:rPr>
       <w:drawing>
-        <wp:anchor distT="0" distB="0" distL="114300" distR="114300" simplePos="0" relativeHeight="251661312" behindDoc="0" locked="0" layoutInCell="1" allowOverlap="1" wp14:anchorId="08303C80" wp14:editId="3D8DA283">
+        <wp:anchor distT="0" distB="0" distL="114300" distR="114300" simplePos="0" relativeHeight="251661312" behindDoc="0" locked="0" layoutInCell="1" allowOverlap="1">
           <wp:simplePos x="0" y="0"/>
           <wp:positionH relativeFrom="column">
             <wp:posOffset>160655</wp:posOffset>
@@ -1085,7 +1009,7 @@
         <w:lang w:val="en-PH" w:eastAsia="en-PH"/>
       </w:rPr>
       <w:drawing>
-        <wp:anchor distT="0" distB="0" distL="114300" distR="114300" simplePos="0" relativeHeight="251662336" behindDoc="0" locked="0" layoutInCell="1" allowOverlap="1" wp14:anchorId="7DA05547" wp14:editId="0AF46EE5">
+        <wp:anchor distT="0" distB="0" distL="114300" distR="114300" simplePos="0" relativeHeight="251662336" behindDoc="0" locked="0" layoutInCell="1" allowOverlap="1">
           <wp:simplePos x="0" y="0"/>
           <wp:positionH relativeFrom="column">
             <wp:posOffset>3310255</wp:posOffset>
@@ -1149,7 +1073,7 @@
         <w:lang w:val="en-PH" w:eastAsia="en-PH"/>
       </w:rPr>
       <w:drawing>
-        <wp:anchor distT="0" distB="0" distL="114300" distR="114300" simplePos="0" relativeHeight="251664384" behindDoc="0" locked="0" layoutInCell="1" allowOverlap="1" wp14:anchorId="5E4F0275" wp14:editId="181E3659">
+        <wp:anchor distT="0" distB="0" distL="114300" distR="114300" simplePos="0" relativeHeight="251664384" behindDoc="0" locked="0" layoutInCell="1" allowOverlap="1">
           <wp:simplePos x="0" y="0"/>
           <wp:positionH relativeFrom="column">
             <wp:posOffset>215900</wp:posOffset>
@@ -1376,7 +1300,7 @@
 </file>
 
 <file path=word/footer3.xml><?xml version="1.0" encoding="utf-8"?>
-<w:ftr xmlns:wpc="http://schemas.microsoft.com/office/word/2010/wordprocessingCanvas" xmlns:cx="http://schemas.microsoft.com/office/drawing/2014/chartex" xmlns:cx1="http://schemas.microsoft.com/office/drawing/2015/9/8/chartex" xmlns:cx2="http://schemas.microsoft.com/office/drawing/2015/10/21/chartex" xmlns:cx3="http://schemas.microsoft.com/office/drawing/2016/5/9/chartex" xmlns:cx4="http://schemas.microsoft.com/office/drawing/2016/5/10/chartex" xmlns:cx5="http://schemas.microsoft.com/office/drawing/2016/5/11/chartex" xmlns:cx6="http://schemas.microsoft.com/office/drawing/2016/5/12/chartex" xmlns:cx7="http://schemas.microsoft.com/office/drawing/2016/5/13/chartex" xmlns:cx8="http://schemas.microsoft.com/office/drawing/2016/5/14/chartex" xmlns:mc="http://schemas.openxmlformats.org/markup-compatibility/2006" xmlns:aink="http://schemas.microsoft.com/office/drawing/2016/ink" xmlns:am3d="http://schemas.microsoft.com/office/drawing/2017/model3d" xmlns:o="urn:schemas-microsoft-com:office:office" xmlns:oel="http://schemas.microsoft.com/office/2019/extlst" xmlns:r="http://schemas.openxmlformats.org/officeDocument/2006/relationships" xmlns:m="http://schemas.openxmlformats.org/officeDocument/2006/math" xmlns:v="urn:schemas-microsoft-com:vml" xmlns:wp14="http://schemas.microsoft.com/office/word/2010/wordprocessingDrawing" xmlns:wp="http://schemas.openxmlformats.org/drawingml/2006/wordprocessingDrawing" xmlns:w10="urn:schemas-microsoft-com:office:word" xmlns:w="http://schemas.openxmlformats.org/wordprocessingml/2006/main" xmlns:w14="http://schemas.microsoft.com/office/word/2010/wordml" xmlns:w15="http://schemas.microsoft.com/office/word/2012/wordml" xmlns:w16cex="http://schemas.microsoft.com/office/word/2018/wordml/cex" xmlns:w16cid="http://schemas.microsoft.com/office/word/2016/wordml/cid" xmlns:w16="http://schemas.microsoft.com/office/word/2018/wordml" xmlns:w16du="http://schemas.microsoft.com/office/word/2023/wordml/word16du" xmlns:w16sdtdh="http://schemas.microsoft.com/office/word/2020/wordml/sdtdatahash" xmlns:w16sdtfl="http://schemas.microsoft.com/office/word/2024/wordml/sdtformatlock" xmlns:w16se="http://schemas.microsoft.com/office/word/2015/wordml/symex" xmlns:wpg="http://schemas.microsoft.com/office/word/2010/wordprocessingGroup" xmlns:wpi="http://schemas.microsoft.com/office/word/2010/wordprocessingInk" xmlns:wne="http://schemas.microsoft.com/office/word/2006/wordml" xmlns:wps="http://schemas.microsoft.com/office/word/2010/wordprocessingShape" mc:Ignorable="w14 w15 w16se w16cid w16 w16cex w16sdtdh w16sdtfl w16du wp14">
+<w:ftr xmlns:wpc="http://schemas.microsoft.com/office/word/2010/wordprocessingCanvas" xmlns:cx="http://schemas.microsoft.com/office/drawing/2014/chartex" xmlns:cx1="http://schemas.microsoft.com/office/drawing/2015/9/8/chartex" xmlns:mc="http://schemas.openxmlformats.org/markup-compatibility/2006" xmlns:o="urn:schemas-microsoft-com:office:office" xmlns:r="http://schemas.openxmlformats.org/officeDocument/2006/relationships" xmlns:m="http://schemas.openxmlformats.org/officeDocument/2006/math" xmlns:v="urn:schemas-microsoft-com:vml" xmlns:wp14="http://schemas.microsoft.com/office/word/2010/wordprocessingDrawing" xmlns:wp="http://schemas.openxmlformats.org/drawingml/2006/wordprocessingDrawing" xmlns:w10="urn:schemas-microsoft-com:office:word" xmlns:w="http://schemas.openxmlformats.org/wordprocessingml/2006/main" xmlns:w14="http://schemas.microsoft.com/office/word/2010/wordml" xmlns:w15="http://schemas.microsoft.com/office/word/2012/wordml" xmlns:w16se="http://schemas.microsoft.com/office/word/2015/wordml/symex" xmlns:wpg="http://schemas.microsoft.com/office/word/2010/wordprocessingGroup" xmlns:wpi="http://schemas.microsoft.com/office/word/2010/wordprocessingInk" xmlns:wne="http://schemas.microsoft.com/office/word/2006/wordml" xmlns:wps="http://schemas.microsoft.com/office/word/2010/wordprocessingShape" mc:Ignorable="w14 w15 w16se wp14">
   <w:p>
     <w:pPr>
       <w:pStyle w:val="Footer"/>
@@ -1386,7 +1310,7 @@
 </file>
 
 <file path=word/footnotes.xml><?xml version="1.0" encoding="utf-8"?>
-<w:footnotes xmlns:wpc="http://schemas.microsoft.com/office/word/2010/wordprocessingCanvas" xmlns:cx="http://schemas.microsoft.com/office/drawing/2014/chartex" xmlns:cx1="http://schemas.microsoft.com/office/drawing/2015/9/8/chartex" xmlns:cx2="http://schemas.microsoft.com/office/drawing/2015/10/21/chartex" xmlns:cx3="http://schemas.microsoft.com/office/drawing/2016/5/9/chartex" xmlns:cx4="http://schemas.microsoft.com/office/drawing/2016/5/10/chartex" xmlns:cx5="http://schemas.microsoft.com/office/drawing/2016/5/11/chartex" xmlns:cx6="http://schemas.microsoft.com/office/drawing/2016/5/12/chartex" xmlns:cx7="http://schemas.microsoft.com/office/drawing/2016/5/13/chartex" xmlns:cx8="http://schemas.microsoft.com/office/drawing/2016/5/14/chartex" xmlns:mc="http://schemas.openxmlformats.org/markup-compatibility/2006" xmlns:aink="http://schemas.microsoft.com/office/drawing/2016/ink" xmlns:am3d="http://schemas.microsoft.com/office/drawing/2017/model3d" xmlns:o="urn:schemas-microsoft-com:office:office" xmlns:oel="http://schemas.microsoft.com/office/2019/extlst" xmlns:r="http://schemas.openxmlformats.org/officeDocument/2006/relationships" xmlns:m="http://schemas.openxmlformats.org/officeDocument/2006/math" xmlns:v="urn:schemas-microsoft-com:vml" xmlns:wp14="http://schemas.microsoft.com/office/word/2010/wordprocessingDrawing" xmlns:wp="http://schemas.openxmlformats.org/drawingml/2006/wordprocessingDrawing" xmlns:w10="urn:schemas-microsoft-com:office:word" xmlns:w="http://schemas.openxmlformats.org/wordprocessingml/2006/main" xmlns:w14="http://schemas.microsoft.com/office/word/2010/wordml" xmlns:w15="http://schemas.microsoft.com/office/word/2012/wordml" xmlns:w16cex="http://schemas.microsoft.com/office/word/2018/wordml/cex" xmlns:w16cid="http://schemas.microsoft.com/office/word/2016/wordml/cid" xmlns:w16="http://schemas.microsoft.com/office/word/2018/wordml" xmlns:w16du="http://schemas.microsoft.com/office/word/2023/wordml/word16du" xmlns:w16sdtdh="http://schemas.microsoft.com/office/word/2020/wordml/sdtdatahash" xmlns:w16sdtfl="http://schemas.microsoft.com/office/word/2024/wordml/sdtformatlock" xmlns:w16se="http://schemas.microsoft.com/office/word/2015/wordml/symex" xmlns:wpg="http://schemas.microsoft.com/office/word/2010/wordprocessingGroup" xmlns:wpi="http://schemas.microsoft.com/office/word/2010/wordprocessingInk" xmlns:wne="http://schemas.microsoft.com/office/word/2006/wordml" xmlns:wps="http://schemas.microsoft.com/office/word/2010/wordprocessingShape" mc:Ignorable="w14 w15 w16se w16cid w16 w16cex w16sdtdh w16sdtfl w16du wp14">
+<w:footnotes xmlns:wpc="http://schemas.microsoft.com/office/word/2010/wordprocessingCanvas" xmlns:cx="http://schemas.microsoft.com/office/drawing/2014/chartex" xmlns:cx1="http://schemas.microsoft.com/office/drawing/2015/9/8/chartex" xmlns:mc="http://schemas.openxmlformats.org/markup-compatibility/2006" xmlns:o="urn:schemas-microsoft-com:office:office" xmlns:r="http://schemas.openxmlformats.org/officeDocument/2006/relationships" xmlns:m="http://schemas.openxmlformats.org/officeDocument/2006/math" xmlns:v="urn:schemas-microsoft-com:vml" xmlns:wp14="http://schemas.microsoft.com/office/word/2010/wordprocessingDrawing" xmlns:wp="http://schemas.openxmlformats.org/drawingml/2006/wordprocessingDrawing" xmlns:w10="urn:schemas-microsoft-com:office:word" xmlns:w="http://schemas.openxmlformats.org/wordprocessingml/2006/main" xmlns:w14="http://schemas.microsoft.com/office/word/2010/wordml" xmlns:w15="http://schemas.microsoft.com/office/word/2012/wordml" xmlns:w16se="http://schemas.microsoft.com/office/word/2015/wordml/symex" xmlns:wpg="http://schemas.microsoft.com/office/word/2010/wordprocessingGroup" xmlns:wpi="http://schemas.microsoft.com/office/word/2010/wordprocessingInk" xmlns:wne="http://schemas.microsoft.com/office/word/2006/wordml" xmlns:wps="http://schemas.microsoft.com/office/word/2010/wordprocessingShape" mc:Ignorable="w14 w15 w16se wp14">
   <w:footnote w:type="separator" w:id="-1">
     <w:p>
       <w:pPr>
@@ -1411,7 +1335,7 @@
 </file>
 
 <file path=word/header1.xml><?xml version="1.0" encoding="utf-8"?>
-<w:hdr xmlns:wpc="http://schemas.microsoft.com/office/word/2010/wordprocessingCanvas" xmlns:cx="http://schemas.microsoft.com/office/drawing/2014/chartex" xmlns:cx1="http://schemas.microsoft.com/office/drawing/2015/9/8/chartex" xmlns:cx2="http://schemas.microsoft.com/office/drawing/2015/10/21/chartex" xmlns:cx3="http://schemas.microsoft.com/office/drawing/2016/5/9/chartex" xmlns:cx4="http://schemas.microsoft.com/office/drawing/2016/5/10/chartex" xmlns:cx5="http://schemas.microsoft.com/office/drawing/2016/5/11/chartex" xmlns:cx6="http://schemas.microsoft.com/office/drawing/2016/5/12/chartex" xmlns:cx7="http://schemas.microsoft.com/office/drawing/2016/5/13/chartex" xmlns:cx8="http://schemas.microsoft.com/office/drawing/2016/5/14/chartex" xmlns:mc="http://schemas.openxmlformats.org/markup-compatibility/2006" xmlns:aink="http://schemas.microsoft.com/office/drawing/2016/ink" xmlns:am3d="http://schemas.microsoft.com/office/drawing/2017/model3d" xmlns:o="urn:schemas-microsoft-com:office:office" xmlns:oel="http://schemas.microsoft.com/office/2019/extlst" xmlns:r="http://schemas.openxmlformats.org/officeDocument/2006/relationships" xmlns:m="http://schemas.openxmlformats.org/officeDocument/2006/math" xmlns:v="urn:schemas-microsoft-com:vml" xmlns:wp14="http://schemas.microsoft.com/office/word/2010/wordprocessingDrawing" xmlns:wp="http://schemas.openxmlformats.org/drawingml/2006/wordprocessingDrawing" xmlns:w10="urn:schemas-microsoft-com:office:word" xmlns:w="http://schemas.openxmlformats.org/wordprocessingml/2006/main" xmlns:w14="http://schemas.microsoft.com/office/word/2010/wordml" xmlns:w15="http://schemas.microsoft.com/office/word/2012/wordml" xmlns:w16cex="http://schemas.microsoft.com/office/word/2018/wordml/cex" xmlns:w16cid="http://schemas.microsoft.com/office/word/2016/wordml/cid" xmlns:w16="http://schemas.microsoft.com/office/word/2018/wordml" xmlns:w16du="http://schemas.microsoft.com/office/word/2023/wordml/word16du" xmlns:w16sdtdh="http://schemas.microsoft.com/office/word/2020/wordml/sdtdatahash" xmlns:w16sdtfl="http://schemas.microsoft.com/office/word/2024/wordml/sdtformatlock" xmlns:w16se="http://schemas.microsoft.com/office/word/2015/wordml/symex" xmlns:wpg="http://schemas.microsoft.com/office/word/2010/wordprocessingGroup" xmlns:wpi="http://schemas.microsoft.com/office/word/2010/wordprocessingInk" xmlns:wne="http://schemas.microsoft.com/office/word/2006/wordml" xmlns:wps="http://schemas.microsoft.com/office/word/2010/wordprocessingShape" mc:Ignorable="w14 w15 w16se w16cid w16 w16cex w16sdtdh w16sdtfl w16du wp14">
+<w:hdr xmlns:wpc="http://schemas.microsoft.com/office/word/2010/wordprocessingCanvas" xmlns:cx="http://schemas.microsoft.com/office/drawing/2014/chartex" xmlns:cx1="http://schemas.microsoft.com/office/drawing/2015/9/8/chartex" xmlns:mc="http://schemas.openxmlformats.org/markup-compatibility/2006" xmlns:o="urn:schemas-microsoft-com:office:office" xmlns:r="http://schemas.openxmlformats.org/officeDocument/2006/relationships" xmlns:m="http://schemas.openxmlformats.org/officeDocument/2006/math" xmlns:v="urn:schemas-microsoft-com:vml" xmlns:wp14="http://schemas.microsoft.com/office/word/2010/wordprocessingDrawing" xmlns:wp="http://schemas.openxmlformats.org/drawingml/2006/wordprocessingDrawing" xmlns:w10="urn:schemas-microsoft-com:office:word" xmlns:w="http://schemas.openxmlformats.org/wordprocessingml/2006/main" xmlns:w14="http://schemas.microsoft.com/office/word/2010/wordml" xmlns:w15="http://schemas.microsoft.com/office/word/2012/wordml" xmlns:w16se="http://schemas.microsoft.com/office/word/2015/wordml/symex" xmlns:wpg="http://schemas.microsoft.com/office/word/2010/wordprocessingGroup" xmlns:wpi="http://schemas.microsoft.com/office/word/2010/wordprocessingInk" xmlns:wne="http://schemas.microsoft.com/office/word/2006/wordml" xmlns:wps="http://schemas.microsoft.com/office/word/2010/wordprocessingShape" mc:Ignorable="w14 w15 w16se wp14">
   <w:p>
     <w:pPr>
       <w:pStyle w:val="Header"/>
@@ -1421,7 +1345,7 @@
 </file>
 
 <file path=word/header2.xml><?xml version="1.0" encoding="utf-8"?>
-<w:hdr xmlns:wpc="http://schemas.microsoft.com/office/word/2010/wordprocessingCanvas" xmlns:cx="http://schemas.microsoft.com/office/drawing/2014/chartex" xmlns:cx1="http://schemas.microsoft.com/office/drawing/2015/9/8/chartex" xmlns:cx2="http://schemas.microsoft.com/office/drawing/2015/10/21/chartex" xmlns:cx3="http://schemas.microsoft.com/office/drawing/2016/5/9/chartex" xmlns:cx4="http://schemas.microsoft.com/office/drawing/2016/5/10/chartex" xmlns:cx5="http://schemas.microsoft.com/office/drawing/2016/5/11/chartex" xmlns:cx6="http://schemas.microsoft.com/office/drawing/2016/5/12/chartex" xmlns:cx7="http://schemas.microsoft.com/office/drawing/2016/5/13/chartex" xmlns:cx8="http://schemas.microsoft.com/office/drawing/2016/5/14/chartex" xmlns:mc="http://schemas.openxmlformats.org/markup-compatibility/2006" xmlns:aink="http://schemas.microsoft.com/office/drawing/2016/ink" xmlns:am3d="http://schemas.microsoft.com/office/drawing/2017/model3d" xmlns:o="urn:schemas-microsoft-com:office:office" xmlns:oel="http://schemas.microsoft.com/office/2019/extlst" xmlns:r="http://schemas.openxmlformats.org/officeDocument/2006/relationships" xmlns:m="http://schemas.openxmlformats.org/officeDocument/2006/math" xmlns:v="urn:schemas-microsoft-com:vml" xmlns:wp14="http://schemas.microsoft.com/office/word/2010/wordprocessingDrawing" xmlns:wp="http://schemas.openxmlformats.org/drawingml/2006/wordprocessingDrawing" xmlns:w10="urn:schemas-microsoft-com:office:word" xmlns:w="http://schemas.openxmlformats.org/wordprocessingml/2006/main" xmlns:w14="http://schemas.microsoft.com/office/word/2010/wordml" xmlns:w15="http://schemas.microsoft.com/office/word/2012/wordml" xmlns:w16cex="http://schemas.microsoft.com/office/word/2018/wordml/cex" xmlns:w16cid="http://schemas.microsoft.com/office/word/2016/wordml/cid" xmlns:w16="http://schemas.microsoft.com/office/word/2018/wordml" xmlns:w16du="http://schemas.microsoft.com/office/word/2023/wordml/word16du" xmlns:w16sdtdh="http://schemas.microsoft.com/office/word/2020/wordml/sdtdatahash" xmlns:w16sdtfl="http://schemas.microsoft.com/office/word/2024/wordml/sdtformatlock" xmlns:w16se="http://schemas.microsoft.com/office/word/2015/wordml/symex" xmlns:wpg="http://schemas.microsoft.com/office/word/2010/wordprocessingGroup" xmlns:wpi="http://schemas.microsoft.com/office/word/2010/wordprocessingInk" xmlns:wne="http://schemas.microsoft.com/office/word/2006/wordml" xmlns:wps="http://schemas.microsoft.com/office/word/2010/wordprocessingShape" mc:Ignorable="w14 w15 w16se w16cid w16 w16cex w16sdtdh w16sdtfl w16du wp14">
+<w:hdr xmlns:wpc="http://schemas.microsoft.com/office/word/2010/wordprocessingCanvas" xmlns:cx="http://schemas.microsoft.com/office/drawing/2014/chartex" xmlns:cx1="http://schemas.microsoft.com/office/drawing/2015/9/8/chartex" xmlns:mc="http://schemas.openxmlformats.org/markup-compatibility/2006" xmlns:o="urn:schemas-microsoft-com:office:office" xmlns:r="http://schemas.openxmlformats.org/officeDocument/2006/relationships" xmlns:m="http://schemas.openxmlformats.org/officeDocument/2006/math" xmlns:v="urn:schemas-microsoft-com:vml" xmlns:wp14="http://schemas.microsoft.com/office/word/2010/wordprocessingDrawing" xmlns:wp="http://schemas.openxmlformats.org/drawingml/2006/wordprocessingDrawing" xmlns:w10="urn:schemas-microsoft-com:office:word" xmlns:w="http://schemas.openxmlformats.org/wordprocessingml/2006/main" xmlns:w14="http://schemas.microsoft.com/office/word/2010/wordml" xmlns:w15="http://schemas.microsoft.com/office/word/2012/wordml" xmlns:w16se="http://schemas.microsoft.com/office/word/2015/wordml/symex" xmlns:wpg="http://schemas.microsoft.com/office/word/2010/wordprocessingGroup" xmlns:wpi="http://schemas.microsoft.com/office/word/2010/wordprocessingInk" xmlns:wne="http://schemas.microsoft.com/office/word/2006/wordml" xmlns:wps="http://schemas.microsoft.com/office/word/2010/wordprocessingShape" mc:Ignorable="w14 w15 w16se wp14">
   <w:p>
     <w:pPr>
       <w:pStyle w:val="Header"/>
@@ -1434,7 +1358,7 @@
       <mc:AlternateContent>
         <mc:Choice Requires="wps">
           <w:drawing>
-            <wp:anchor distT="0" distB="0" distL="114300" distR="114300" simplePos="0" relativeHeight="251667456" behindDoc="0" locked="0" layoutInCell="1" allowOverlap="1" wp14:anchorId="17411289" wp14:editId="3670C7B8">
+            <wp:anchor distT="0" distB="0" distL="114300" distR="114300" simplePos="0" relativeHeight="251667456" behindDoc="0" locked="0" layoutInCell="1" allowOverlap="1">
               <wp:simplePos x="0" y="0"/>
               <wp:positionH relativeFrom="column">
                 <wp:posOffset>571500</wp:posOffset>
@@ -1627,7 +1551,6 @@
                               </w14:shadow>
                             </w:rPr>
                           </w:pPr>
-                          <w:proofErr w:type="spellStart"/>
                           <w:r>
                             <w:rPr>
                               <w:rFonts w:ascii="Times New Roman" w:hAnsi="Times New Roman" w:cs="Times New Roman"/>
@@ -1635,17 +1558,7 @@
                               <w:sz w:val="20"/>
                               <w:szCs w:val="34"/>
                             </w:rPr>
-                            <w:t>Camiling</w:t>
-                          </w:r>
-                          <w:proofErr w:type="spellEnd"/>
-                          <w:r>
-                            <w:rPr>
-                              <w:rFonts w:ascii="Times New Roman" w:hAnsi="Times New Roman" w:cs="Times New Roman"/>
-                              <w:color w:val="FFFFFF" w:themeColor="background1"/>
-                              <w:sz w:val="20"/>
-                              <w:szCs w:val="34"/>
-                            </w:rPr>
-                            <w:t xml:space="preserve">, Tarlac </w:t>
+                            <w:t xml:space="preserve">Camiling, Tarlac </w:t>
                           </w:r>
                         </w:p>
                         <w:p>
@@ -1701,18 +1614,18 @@
             </wp:anchor>
           </w:drawing>
         </mc:Choice>
-        <mc:Fallback>
+        <mc:Fallback xmlns:wpsCustomData="http://www.wps.cn/officeDocument/2013/wpsCustomData">
           <w:pict>
-            <v:shapetype w14:anchorId="17411289" id="_x0000_t202" coordsize="21600,21600" o:spt="202" path="m,l,21600r21600,l21600,xe">
-              <v:stroke joinstyle="miter"/>
-              <v:path gradientshapeok="t" o:connecttype="rect"/>
-            </v:shapetype>
-            <v:shape id="Text Box 10" o:spid="_x0000_s1026" type="#_x0000_t202" style="position:absolute;margin-left:45pt;margin-top:-5.3pt;width:381.3pt;height:76.5pt;z-index:251667456;visibility:visible;mso-wrap-style:square;mso-wrap-distance-left:9pt;mso-wrap-distance-top:0;mso-wrap-distance-right:9pt;mso-wrap-distance-bottom:0;mso-position-horizontal:absolute;mso-position-horizontal-relative:text;mso-position-vertical:absolute;mso-position-vertical-relative:text;v-text-anchor:top" o:gfxdata="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" filled="f" stroked="f">
+            <v:shape id="Text Box 10" o:spid="_x0000_s1026" o:spt="202" type="#_x0000_t202" style="position:absolute;left:0pt;margin-left:45pt;margin-top:-5.3pt;height:76.5pt;width:381.3pt;z-index:251667456;mso-width-relative:page;mso-height-relative:page;" filled="f" stroked="f" coordsize="21600,21600" o:gfxdata="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">
+              <v:fill on="f" focussize="0,0"/>
+              <v:stroke on="f"/>
+              <v:imagedata o:title=""/>
+              <o:lock v:ext="edit" aspectratio="f"/>
               <v:textbox>
                 <w:txbxContent>
                   <w:p>
                     <w:pPr>
-                      <w:pStyle w:val="NoSpacing"/>
+                      <w:pStyle w:val="11"/>
                       <w:spacing w:line="204" w:lineRule="auto"/>
                       <w:ind w:right="-2138"/>
                       <w:rPr>
@@ -1725,12 +1638,17 @@
                             <w14:alpha w14:val="60000"/>
                           </w14:srgbClr>
                         </w14:shadow>
+                        <w14:textFill>
+                          <w14:solidFill>
+                            <w14:schemeClr w14:val="bg1"/>
+                          </w14:solidFill>
+                        </w14:textFill>
                       </w:rPr>
                     </w:pPr>
                   </w:p>
                   <w:p>
                     <w:pPr>
-                      <w:pStyle w:val="NoSpacing"/>
+                      <w:pStyle w:val="11"/>
                       <w:spacing w:line="204" w:lineRule="auto"/>
                       <w:ind w:right="-2138"/>
                       <w:rPr>
@@ -1743,6 +1661,11 @@
                             <w14:alpha w14:val="60000"/>
                           </w14:srgbClr>
                         </w14:shadow>
+                        <w14:textFill>
+                          <w14:solidFill>
+                            <w14:schemeClr w14:val="bg1"/>
+                          </w14:solidFill>
+                        </w14:textFill>
                       </w:rPr>
                     </w:pPr>
                     <w:r>
@@ -1756,13 +1679,18 @@
                             <w14:alpha w14:val="60000"/>
                           </w14:srgbClr>
                         </w14:shadow>
+                        <w14:textFill>
+                          <w14:solidFill>
+                            <w14:schemeClr w14:val="bg1"/>
+                          </w14:solidFill>
+                        </w14:textFill>
                       </w:rPr>
                       <w:t>Republic of the Philippines</w:t>
                     </w:r>
                   </w:p>
                   <w:p>
                     <w:pPr>
-                      <w:pStyle w:val="NoSpacing"/>
+                      <w:pStyle w:val="11"/>
                       <w:spacing w:line="204" w:lineRule="auto"/>
                       <w:ind w:right="-2138"/>
                       <w:rPr>
@@ -1771,6 +1699,11 @@
                         <w:color w:val="FFFFFF" w:themeColor="background1"/>
                         <w:sz w:val="36"/>
                         <w:szCs w:val="34"/>
+                        <w14:textFill>
+                          <w14:solidFill>
+                            <w14:schemeClr w14:val="bg1"/>
+                          </w14:solidFill>
+                        </w14:textFill>
                       </w:rPr>
                     </w:pPr>
                     <w:r>
@@ -1785,6 +1718,11 @@
                             <w14:alpha w14:val="60000"/>
                           </w14:srgbClr>
                         </w14:shadow>
+                        <w14:textFill>
+                          <w14:solidFill>
+                            <w14:schemeClr w14:val="bg1"/>
+                          </w14:solidFill>
+                        </w14:textFill>
                       </w:rPr>
                       <w:t>T</w:t>
                     </w:r>
@@ -1795,6 +1733,11 @@
                         <w:color w:val="FFFFFF" w:themeColor="background1"/>
                         <w:sz w:val="36"/>
                         <w:szCs w:val="34"/>
+                        <w14:textFill>
+                          <w14:solidFill>
+                            <w14:schemeClr w14:val="bg1"/>
+                          </w14:solidFill>
+                        </w14:textFill>
                       </w:rPr>
                       <w:t>ARLAC</w:t>
                     </w:r>
@@ -1810,6 +1753,11 @@
                             <w14:alpha w14:val="60000"/>
                           </w14:srgbClr>
                         </w14:shadow>
+                        <w14:textFill>
+                          <w14:solidFill>
+                            <w14:schemeClr w14:val="bg1"/>
+                          </w14:solidFill>
+                        </w14:textFill>
                       </w:rPr>
                       <w:t xml:space="preserve"> A</w:t>
                     </w:r>
@@ -1820,6 +1768,11 @@
                         <w:color w:val="FFFFFF" w:themeColor="background1"/>
                         <w:sz w:val="36"/>
                         <w:szCs w:val="34"/>
+                        <w14:textFill>
+                          <w14:solidFill>
+                            <w14:schemeClr w14:val="bg1"/>
+                          </w14:solidFill>
+                        </w14:textFill>
                       </w:rPr>
                       <w:t>GRICULTURAL</w:t>
                     </w:r>
@@ -1835,6 +1788,11 @@
                             <w14:alpha w14:val="60000"/>
                           </w14:srgbClr>
                         </w14:shadow>
+                        <w14:textFill>
+                          <w14:solidFill>
+                            <w14:schemeClr w14:val="bg1"/>
+                          </w14:solidFill>
+                        </w14:textFill>
                       </w:rPr>
                       <w:t xml:space="preserve"> U</w:t>
                     </w:r>
@@ -1845,13 +1803,18 @@
                         <w:color w:val="FFFFFF" w:themeColor="background1"/>
                         <w:sz w:val="36"/>
                         <w:szCs w:val="34"/>
+                        <w14:textFill>
+                          <w14:solidFill>
+                            <w14:schemeClr w14:val="bg1"/>
+                          </w14:solidFill>
+                        </w14:textFill>
                       </w:rPr>
                       <w:t>NIVERSITY</w:t>
                     </w:r>
                   </w:p>
                   <w:p>
                     <w:pPr>
-                      <w:pStyle w:val="NoSpacing"/>
+                      <w:pStyle w:val="11"/>
                       <w:spacing w:line="204" w:lineRule="auto"/>
                       <w:ind w:right="-2138"/>
                       <w:rPr>
@@ -1864,32 +1827,31 @@
                             <w14:alpha w14:val="60000"/>
                           </w14:srgbClr>
                         </w14:shadow>
+                        <w14:textFill>
+                          <w14:solidFill>
+                            <w14:schemeClr w14:val="bg1"/>
+                          </w14:solidFill>
+                        </w14:textFill>
                       </w:rPr>
                     </w:pPr>
-                    <w:proofErr w:type="spellStart"/>
                     <w:r>
                       <w:rPr>
                         <w:rFonts w:ascii="Times New Roman" w:hAnsi="Times New Roman" w:cs="Times New Roman"/>
                         <w:color w:val="FFFFFF" w:themeColor="background1"/>
                         <w:sz w:val="20"/>
                         <w:szCs w:val="34"/>
+                        <w14:textFill>
+                          <w14:solidFill>
+                            <w14:schemeClr w14:val="bg1"/>
+                          </w14:solidFill>
+                        </w14:textFill>
                       </w:rPr>
-                      <w:t>Camiling</w:t>
-                    </w:r>
-                    <w:proofErr w:type="spellEnd"/>
-                    <w:r>
-                      <w:rPr>
-                        <w:rFonts w:ascii="Times New Roman" w:hAnsi="Times New Roman" w:cs="Times New Roman"/>
-                        <w:color w:val="FFFFFF" w:themeColor="background1"/>
-                        <w:sz w:val="20"/>
-                        <w:szCs w:val="34"/>
-                      </w:rPr>
-                      <w:t xml:space="preserve">, Tarlac </w:t>
+                      <w:t xml:space="preserve">Camiling, Tarlac </w:t>
                     </w:r>
                   </w:p>
                   <w:p>
                     <w:pPr>
-                      <w:pStyle w:val="NoSpacing"/>
+                      <w:pStyle w:val="11"/>
                       <w:spacing w:line="204" w:lineRule="auto"/>
                       <w:ind w:right="-2138"/>
                       <w:rPr>
@@ -1898,12 +1860,17 @@
                         <w:color w:val="FFFFFF" w:themeColor="background1"/>
                         <w:sz w:val="36"/>
                         <w:szCs w:val="34"/>
+                        <w14:textFill>
+                          <w14:solidFill>
+                            <w14:schemeClr w14:val="bg1"/>
+                          </w14:solidFill>
+                        </w14:textFill>
                       </w:rPr>
                     </w:pPr>
                   </w:p>
                   <w:p>
                     <w:pPr>
-                      <w:pStyle w:val="NoSpacing"/>
+                      <w:pStyle w:val="11"/>
                       <w:spacing w:line="204" w:lineRule="auto"/>
                       <w:ind w:right="-2138"/>
                       <w:rPr>
@@ -1912,12 +1879,17 @@
                         <w:color w:val="FFFFFF" w:themeColor="background1"/>
                         <w:sz w:val="36"/>
                         <w:szCs w:val="34"/>
+                        <w14:textFill>
+                          <w14:solidFill>
+                            <w14:schemeClr w14:val="bg1"/>
+                          </w14:solidFill>
+                        </w14:textFill>
                       </w:rPr>
                     </w:pPr>
                   </w:p>
                   <w:p>
                     <w:pPr>
-                      <w:pStyle w:val="NoSpacing"/>
+                      <w:pStyle w:val="11"/>
                       <w:spacing w:line="204" w:lineRule="auto"/>
                       <w:ind w:right="-2138"/>
                       <w:rPr>
@@ -1926,6 +1898,11 @@
                         <w:color w:val="FFFFFF" w:themeColor="background1"/>
                         <w:sz w:val="36"/>
                         <w:szCs w:val="34"/>
+                        <w14:textFill>
+                          <w14:solidFill>
+                            <w14:schemeClr w14:val="bg1"/>
+                          </w14:solidFill>
+                        </w14:textFill>
                       </w:rPr>
                     </w:pPr>
                   </w:p>
@@ -1942,7 +1919,7 @@
         <w:lang w:eastAsia="en-PH"/>
       </w:rPr>
       <w:drawing>
-        <wp:anchor distT="0" distB="0" distL="114300" distR="114300" simplePos="0" relativeHeight="251665408" behindDoc="0" locked="0" layoutInCell="1" allowOverlap="1" wp14:anchorId="1FAAAF4B" wp14:editId="721394BA">
+        <wp:anchor distT="0" distB="0" distL="114300" distR="114300" simplePos="0" relativeHeight="251665408" behindDoc="0" locked="0" layoutInCell="1" allowOverlap="1">
           <wp:simplePos x="0" y="0"/>
           <wp:positionH relativeFrom="column">
             <wp:posOffset>-427990</wp:posOffset>
@@ -2003,7 +1980,7 @@
       <mc:AlternateContent>
         <mc:Choice Requires="wps">
           <w:drawing>
-            <wp:anchor distT="0" distB="0" distL="114300" distR="114300" simplePos="0" relativeHeight="251663360" behindDoc="0" locked="0" layoutInCell="1" allowOverlap="1" wp14:anchorId="743DA485" wp14:editId="7BDD7361">
+            <wp:anchor distT="0" distB="0" distL="114300" distR="114300" simplePos="0" relativeHeight="251663360" behindDoc="0" locked="0" layoutInCell="1" allowOverlap="1">
               <wp:simplePos x="0" y="0"/>
               <wp:positionH relativeFrom="column">
                 <wp:posOffset>-1043940</wp:posOffset>
@@ -2118,14 +2095,22 @@
         <w:b/>
         <w:sz w:val="28"/>
       </w:rPr>
-      <w:t>ADMISSION AND REGISTRATION SERVICES</w:t>
+      <w:t xml:space="preserve">ADMISSION AND </w:t>
+    </w:r>
+    <w:r>
+      <w:rPr>
+        <w:rFonts w:ascii="Times New Roman" w:hAnsi="Times New Roman" w:cs="Times New Roman"/>
+        <w:b/>
+        <w:sz w:val="28"/>
+      </w:rPr>
+      <w:t>REGISTRATION SERVICES</w:t>
     </w:r>
   </w:p>
 </w:hdr>
 </file>
 
 <file path=word/header3.xml><?xml version="1.0" encoding="utf-8"?>
-<w:hdr xmlns:wpc="http://schemas.microsoft.com/office/word/2010/wordprocessingCanvas" xmlns:cx="http://schemas.microsoft.com/office/drawing/2014/chartex" xmlns:cx1="http://schemas.microsoft.com/office/drawing/2015/9/8/chartex" xmlns:cx2="http://schemas.microsoft.com/office/drawing/2015/10/21/chartex" xmlns:cx3="http://schemas.microsoft.com/office/drawing/2016/5/9/chartex" xmlns:cx4="http://schemas.microsoft.com/office/drawing/2016/5/10/chartex" xmlns:cx5="http://schemas.microsoft.com/office/drawing/2016/5/11/chartex" xmlns:cx6="http://schemas.microsoft.com/office/drawing/2016/5/12/chartex" xmlns:cx7="http://schemas.microsoft.com/office/drawing/2016/5/13/chartex" xmlns:cx8="http://schemas.microsoft.com/office/drawing/2016/5/14/chartex" xmlns:mc="http://schemas.openxmlformats.org/markup-compatibility/2006" xmlns:aink="http://schemas.microsoft.com/office/drawing/2016/ink" xmlns:am3d="http://schemas.microsoft.com/office/drawing/2017/model3d" xmlns:o="urn:schemas-microsoft-com:office:office" xmlns:oel="http://schemas.microsoft.com/office/2019/extlst" xmlns:r="http://schemas.openxmlformats.org/officeDocument/2006/relationships" xmlns:m="http://schemas.openxmlformats.org/officeDocument/2006/math" xmlns:v="urn:schemas-microsoft-com:vml" xmlns:wp14="http://schemas.microsoft.com/office/word/2010/wordprocessingDrawing" xmlns:wp="http://schemas.openxmlformats.org/drawingml/2006/wordprocessingDrawing" xmlns:w10="urn:schemas-microsoft-com:office:word" xmlns:w="http://schemas.openxmlformats.org/wordprocessingml/2006/main" xmlns:w14="http://schemas.microsoft.com/office/word/2010/wordml" xmlns:w15="http://schemas.microsoft.com/office/word/2012/wordml" xmlns:w16cex="http://schemas.microsoft.com/office/word/2018/wordml/cex" xmlns:w16cid="http://schemas.microsoft.com/office/word/2016/wordml/cid" xmlns:w16="http://schemas.microsoft.com/office/word/2018/wordml" xmlns:w16du="http://schemas.microsoft.com/office/word/2023/wordml/word16du" xmlns:w16sdtdh="http://schemas.microsoft.com/office/word/2020/wordml/sdtdatahash" xmlns:w16sdtfl="http://schemas.microsoft.com/office/word/2024/wordml/sdtformatlock" xmlns:w16se="http://schemas.microsoft.com/office/word/2015/wordml/symex" xmlns:wpg="http://schemas.microsoft.com/office/word/2010/wordprocessingGroup" xmlns:wpi="http://schemas.microsoft.com/office/word/2010/wordprocessingInk" xmlns:wne="http://schemas.microsoft.com/office/word/2006/wordml" xmlns:wps="http://schemas.microsoft.com/office/word/2010/wordprocessingShape" mc:Ignorable="w14 w15 w16se w16cid w16 w16cex w16sdtdh w16sdtfl w16du wp14">
+<w:hdr xmlns:wpc="http://schemas.microsoft.com/office/word/2010/wordprocessingCanvas" xmlns:cx="http://schemas.microsoft.com/office/drawing/2014/chartex" xmlns:cx1="http://schemas.microsoft.com/office/drawing/2015/9/8/chartex" xmlns:mc="http://schemas.openxmlformats.org/markup-compatibility/2006" xmlns:o="urn:schemas-microsoft-com:office:office" xmlns:r="http://schemas.openxmlformats.org/officeDocument/2006/relationships" xmlns:m="http://schemas.openxmlformats.org/officeDocument/2006/math" xmlns:v="urn:schemas-microsoft-com:vml" xmlns:wp14="http://schemas.microsoft.com/office/word/2010/wordprocessingDrawing" xmlns:wp="http://schemas.openxmlformats.org/drawingml/2006/wordprocessingDrawing" xmlns:w10="urn:schemas-microsoft-com:office:word" xmlns:w="http://schemas.openxmlformats.org/wordprocessingml/2006/main" xmlns:w14="http://schemas.microsoft.com/office/word/2010/wordml" xmlns:w15="http://schemas.microsoft.com/office/word/2012/wordml" xmlns:w16se="http://schemas.microsoft.com/office/word/2015/wordml/symex" xmlns:wpg="http://schemas.microsoft.com/office/word/2010/wordprocessingGroup" xmlns:wpi="http://schemas.microsoft.com/office/word/2010/wordprocessingInk" xmlns:wne="http://schemas.microsoft.com/office/word/2006/wordml" xmlns:wps="http://schemas.microsoft.com/office/word/2010/wordprocessingShape" mc:Ignorable="w14 w15 w16se wp14">
   <w:p>
     <w:pPr>
       <w:pStyle w:val="Header"/>
@@ -2135,7 +2120,7 @@
 </file>
 
 <file path=word/styles.xml><?xml version="1.0" encoding="utf-8"?>
-<w:styles xmlns:mc="http://schemas.openxmlformats.org/markup-compatibility/2006" xmlns:r="http://schemas.openxmlformats.org/officeDocument/2006/relationships" xmlns:w="http://schemas.openxmlformats.org/wordprocessingml/2006/main" xmlns:w14="http://schemas.microsoft.com/office/word/2010/wordml" xmlns:w15="http://schemas.microsoft.com/office/word/2012/wordml" xmlns:w16cex="http://schemas.microsoft.com/office/word/2018/wordml/cex" xmlns:w16cid="http://schemas.microsoft.com/office/word/2016/wordml/cid" xmlns:w16="http://schemas.microsoft.com/office/word/2018/wordml" xmlns:w16du="http://schemas.microsoft.com/office/word/2023/wordml/word16du" xmlns:w16sdtdh="http://schemas.microsoft.com/office/word/2020/wordml/sdtdatahash" xmlns:w16sdtfl="http://schemas.microsoft.com/office/word/2024/wordml/sdtformatlock" xmlns:w16se="http://schemas.microsoft.com/office/word/2015/wordml/symex" mc:Ignorable="w14 w15 w16se w16cid w16 w16cex w16sdtdh w16sdtfl w16du">
+<w:styles xmlns:mc="http://schemas.openxmlformats.org/markup-compatibility/2006" xmlns:r="http://schemas.openxmlformats.org/officeDocument/2006/relationships" xmlns:w="http://schemas.openxmlformats.org/wordprocessingml/2006/main" xmlns:w14="http://schemas.microsoft.com/office/word/2010/wordml" xmlns:w15="http://schemas.microsoft.com/office/word/2012/wordml" xmlns:w16se="http://schemas.microsoft.com/office/word/2015/wordml/symex" mc:Ignorable="w14 w15 w16se">
   <w:docDefaults>
     <w:rPrDefault>
       <w:rPr>
@@ -2145,7 +2130,7 @@
     </w:rPrDefault>
     <w:pPrDefault/>
   </w:docDefaults>
-  <w:latentStyles w:defLockedState="0" w:defUIPriority="99" w:defSemiHidden="0" w:defUnhideWhenUsed="0" w:defQFormat="0" w:count="376">
+  <w:latentStyles w:defLockedState="0" w:defUIPriority="99" w:defSemiHidden="0" w:defUnhideWhenUsed="0" w:defQFormat="0" w:count="371">
     <w:lsdException w:name="Normal" w:uiPriority="0" w:qFormat="1"/>
     <w:lsdException w:name="heading 1" w:uiPriority="9" w:qFormat="1"/>
     <w:lsdException w:name="heading 2" w:semiHidden="1" w:uiPriority="9" w:unhideWhenUsed="1" w:qFormat="1"/>
@@ -2300,7 +2285,7 @@
     <w:lsdException w:name="Table Web 2" w:semiHidden="1" w:unhideWhenUsed="1"/>
     <w:lsdException w:name="Table Web 3" w:semiHidden="1" w:unhideWhenUsed="1"/>
     <w:lsdException w:name="Balloon Text" w:semiHidden="1" w:unhideWhenUsed="1" w:qFormat="1"/>
-    <w:lsdException w:name="Table Grid" w:uiPriority="59" w:qFormat="1"/>
+    <w:lsdException w:name="Table Grid" w:semiHidden="1" w:uiPriority="59" w:unhideWhenUsed="1" w:qFormat="1"/>
     <w:lsdException w:name="Table Theme" w:semiHidden="1" w:unhideWhenUsed="1"/>
     <w:lsdException w:name="Placeholder Text" w:semiHidden="1"/>
     <w:lsdException w:name="No Spacing" w:uiPriority="1" w:qFormat="1"/>
@@ -2515,11 +2500,6 @@
     <w:lsdException w:name="List Table 5 Dark Accent 6" w:uiPriority="50"/>
     <w:lsdException w:name="List Table 6 Colorful Accent 6" w:uiPriority="51"/>
     <w:lsdException w:name="List Table 7 Colorful Accent 6" w:uiPriority="52"/>
-    <w:lsdException w:name="Mention" w:semiHidden="1" w:unhideWhenUsed="1"/>
-    <w:lsdException w:name="Smart Hyperlink" w:semiHidden="1" w:unhideWhenUsed="1"/>
-    <w:lsdException w:name="Hashtag" w:semiHidden="1" w:unhideWhenUsed="1"/>
-    <w:lsdException w:name="Unresolved Mention" w:semiHidden="1" w:unhideWhenUsed="1"/>
-    <w:lsdException w:name="Smart Link" w:semiHidden="1" w:unhideWhenUsed="1"/>
   </w:latentStyles>
   <w:style w:type="paragraph" w:default="1" w:styleId="Normal">
     <w:name w:val="Normal"/>
@@ -2954,10 +2934,6 @@
 </file>
 
 <file path=customXml/item1.xml><?xml version="1.0" encoding="utf-8"?>
-<b:Sources xmlns:b="http://schemas.openxmlformats.org/officeDocument/2006/bibliography" xmlns="http://schemas.openxmlformats.org/officeDocument/2006/bibliography" SelectedStyle="\APASixthEditionOfficeOnline.xsl" StyleName="APA" Version="6"/>
-</file>
-
-<file path=customXml/item2.xml><?xml version="1.0" encoding="utf-8"?>
 <s:customData xmlns="http://www.wps.cn/officeDocument/2013/wpsCustomData" xmlns:s="http://www.wps.cn/officeDocument/2013/wpsCustomData">
   <customSectProps/>
   <customShpExts>
@@ -2966,18 +2942,22 @@
 </s:customData>
 </file>
 
+<file path=customXml/item2.xml><?xml version="1.0" encoding="utf-8"?>
+<b:Sources xmlns:b="http://schemas.openxmlformats.org/officeDocument/2006/bibliography" xmlns="http://schemas.openxmlformats.org/officeDocument/2006/bibliography" SelectedStyle="\APASixthEditionOfficeOnline.xsl" StyleName="APA" Version="6"/>
+</file>
+
 <file path=customXml/itemProps1.xml><?xml version="1.0" encoding="utf-8"?>
+<ds:datastoreItem xmlns:ds="http://schemas.openxmlformats.org/officeDocument/2006/customXml" ds:itemID="{B1977F7D-205B-4081-913C-38D41E755F92}">
+  <ds:schemaRefs>
+    <ds:schemaRef ds:uri="http://www.wps.cn/officeDocument/2013/wpsCustomData"/>
+  </ds:schemaRefs>
+</ds:datastoreItem>
+</file>
+
+<file path=customXml/itemProps2.xml><?xml version="1.0" encoding="utf-8"?>
 <ds:datastoreItem xmlns:ds="http://schemas.openxmlformats.org/officeDocument/2006/customXml" ds:itemID="{5D19EE5F-F704-4597-B3F5-3E1CBBE0D0B5}">
   <ds:schemaRefs>
     <ds:schemaRef ds:uri="http://schemas.openxmlformats.org/officeDocument/2006/bibliography"/>
   </ds:schemaRefs>
 </ds:datastoreItem>
-</file>
-
-<file path=customXml/itemProps2.xml><?xml version="1.0" encoding="utf-8"?>
-<ds:datastoreItem xmlns:ds="http://schemas.openxmlformats.org/officeDocument/2006/customXml" ds:itemID="{B1977F7D-205B-4081-913C-38D41E755F92}">
-  <ds:schemaRefs>
-    <ds:schemaRef ds:uri="http://www.wps.cn/officeDocument/2013/wpsCustomData"/>
-  </ds:schemaRefs>
-</ds:datastoreItem>
 </file>
</xml_diff>